<commit_message>
Sua bai bao cao
</commit_message>
<xml_diff>
--- a/BaiBaoCao.docx
+++ b/BaiBaoCao.docx
@@ -303,14 +303,30 @@
           <w:sz w:val="24"/>
           <w:szCs w:val="24"/>
         </w:rPr>
-        <w:t>,</w:t>
-      </w:r>
-      <w:r>
-        <w:rPr>
-          <w:rFonts w:ascii="Times New Roman" w:hAnsi="Times New Roman" w:cs="Times New Roman"/>
-          <w:sz w:val="24"/>
-          <w:szCs w:val="24"/>
-          <w:lang w:val="vi-VN"/>
+        <w:t xml:space="preserve">; </w:t>
+      </w:r>
+      <w:r>
+        <w:rPr>
+          <w:rFonts w:ascii="Times New Roman" w:hAnsi="Times New Roman" w:cs="Times New Roman"/>
+          <w:sz w:val="24"/>
+          <w:szCs w:val="24"/>
+          <w:lang w:val="vi-VN"/>
+        </w:rPr>
+        <w:t xml:space="preserve"> A*</w:t>
+      </w:r>
+      <w:r>
+        <w:rPr>
+          <w:rFonts w:ascii="Times New Roman" w:hAnsi="Times New Roman" w:cs="Times New Roman"/>
+          <w:sz w:val="24"/>
+          <w:szCs w:val="24"/>
+        </w:rPr>
+        <w:t xml:space="preserve"> ;</w:t>
+      </w:r>
+      <w:r>
+        <w:rPr>
+          <w:rFonts w:ascii="Times New Roman" w:hAnsi="Times New Roman" w:cs="Times New Roman"/>
+          <w:sz w:val="24"/>
+          <w:szCs w:val="24"/>
         </w:rPr>
         <w:t xml:space="preserve"> </w:t>
       </w:r>
@@ -321,23 +337,6 @@
           <w:szCs w:val="24"/>
           <w:lang w:val="vi-VN"/>
         </w:rPr>
-        <w:t>A*</w:t>
-      </w:r>
-      <w:r>
-        <w:rPr>
-          <w:rFonts w:ascii="Times New Roman" w:hAnsi="Times New Roman" w:cs="Times New Roman"/>
-          <w:sz w:val="24"/>
-          <w:szCs w:val="24"/>
-        </w:rPr>
-        <w:t xml:space="preserve"> , </w:t>
-      </w:r>
-      <w:r>
-        <w:rPr>
-          <w:rFonts w:ascii="Times New Roman" w:hAnsi="Times New Roman" w:cs="Times New Roman"/>
-          <w:sz w:val="24"/>
-          <w:szCs w:val="24"/>
-          <w:lang w:val="vi-VN"/>
-        </w:rPr>
         <w:t>Alpha – beta prunning</w:t>
       </w:r>
       <w:r>
@@ -346,7 +345,15 @@
           <w:sz w:val="24"/>
           <w:szCs w:val="24"/>
         </w:rPr>
-        <w:t xml:space="preserve"> , </w:t>
+        <w:t>;</w:t>
+      </w:r>
+      <w:r>
+        <w:rPr>
+          <w:rFonts w:ascii="Times New Roman" w:hAnsi="Times New Roman" w:cs="Times New Roman"/>
+          <w:sz w:val="24"/>
+          <w:szCs w:val="24"/>
+        </w:rPr>
+        <w:t xml:space="preserve"> </w:t>
       </w:r>
       <w:r>
         <w:rPr>
@@ -769,7 +776,7 @@
           <w:szCs w:val="24"/>
           <w:lang w:val="vi-VN"/>
         </w:rPr>
-        <w:t xml:space="preserve">số (chương trình áp dụng n=2), khi ở trạng thái xấu nhất, tăng xác suất xuất hiện mặt VND cho máy tính là 0.8, mặt 500 cho người chơi là 0.2, khi ở trạng thái gần với trạng thái đích, xác suất được thiết lập lại với máy tính là 0.5 và người chơi là 0.5. Mã giả của thuật toán: </w:t>
+        <w:t xml:space="preserve">số (chương trình áp dụng n=2), khi ở trạng thái xấu nhất, tăng xác suất xuất hiện mặt VND cho máy tính là 0.8, mặt 500 cho người chơi là 0.2, khi ở trạng thái gần với trạng thái đích, xác suất được thiết lập lại với máy tính là 0.5 và người chơi là 0.5. </w:t>
       </w:r>
     </w:p>
     <w:p>
@@ -812,7 +819,6 @@
       <w:r>
         <w:rPr>
           <w:noProof/>
-          <w:lang w:val="vi-VN"/>
         </w:rPr>
         <w:drawing>
           <wp:anchor distT="0" distB="0" distL="114300" distR="114300" simplePos="0" relativeHeight="251659264" behindDoc="0" locked="0" layoutInCell="1" allowOverlap="1" wp14:anchorId="5E4BBFA6" wp14:editId="1B0438B8">
@@ -884,7 +890,6 @@
       <w:r>
         <w:rPr>
           <w:noProof/>
-          <w:lang w:val="vi-VN"/>
         </w:rPr>
         <w:drawing>
           <wp:anchor distT="0" distB="0" distL="114300" distR="114300" simplePos="0" relativeHeight="251661312" behindDoc="0" locked="0" layoutInCell="1" allowOverlap="1" wp14:anchorId="15DD797D" wp14:editId="6C8A7318">
@@ -1134,7 +1139,6 @@
       <w:r>
         <w:rPr>
           <w:noProof/>
-          <w:lang w:val="vi-VN"/>
         </w:rPr>
         <w:drawing>
           <wp:anchor distT="0" distB="0" distL="114300" distR="114300" simplePos="0" relativeHeight="251663360" behindDoc="0" locked="0" layoutInCell="1" allowOverlap="1" wp14:anchorId="5E8753CA" wp14:editId="08A66638">
@@ -1224,7 +1228,6 @@
       <w:r>
         <w:rPr>
           <w:noProof/>
-          <w:lang w:val="vi-VN"/>
         </w:rPr>
         <w:drawing>
           <wp:anchor distT="0" distB="0" distL="114300" distR="114300" simplePos="0" relativeHeight="251664384" behindDoc="0" locked="0" layoutInCell="1" allowOverlap="1" wp14:anchorId="21439E62" wp14:editId="3A1FDE6F">
@@ -2328,7 +2331,27 @@
           <w:szCs w:val="24"/>
           <w:lang w:val="vi-VN"/>
         </w:rPr>
-        <w:t>Thời gian chạy thuật toán được tính trên một trong hai thuật toán A* hoặc Alpha – Beta prunning nếu đang ở trạng thái xấu thì thời gian thực hiện sẽ bằng thời gian chạy thuật toán A*. Còn nếu đang ở trạng thái gần trạng thái đích thời gian thực hiện sẽ bằng thời gián chạy thuật toán Alpha – Beta prunning.</w:t>
+        <w:t>Thời gian chạy thuật toán được tính trên một trong hai thuật toán A* hoặc Alpha – Beta prunning nếu đang ở trạng thái xấu thì thời gian thực hiện sẽ bằng thời gian chạy thuật toán A*. Còn nếu đang ở trạng thái gần trạng thái đích thời gian thực hiện sẽ bằng thờ</w:t>
+      </w:r>
+      <w:r>
+        <w:rPr>
+          <w:rFonts w:ascii="Times New Roman" w:hAnsi="Times New Roman" w:cs="Times New Roman"/>
+          <w:sz w:val="24"/>
+          <w:szCs w:val="24"/>
+          <w:lang w:val="vi-VN"/>
+        </w:rPr>
+        <w:t>i gian</w:t>
+      </w:r>
+      <w:bookmarkStart w:id="0" w:name="_GoBack"/>
+      <w:bookmarkEnd w:id="0"/>
+      <w:r>
+        <w:rPr>
+          <w:rFonts w:ascii="Times New Roman" w:hAnsi="Times New Roman" w:cs="Times New Roman"/>
+          <w:sz w:val="24"/>
+          <w:szCs w:val="24"/>
+          <w:lang w:val="vi-VN"/>
+        </w:rPr>
+        <w:t xml:space="preserve"> chạy thuật toán Alpha – Beta prunning.</w:t>
       </w:r>
     </w:p>
     <w:p>
@@ -2535,8 +2558,6 @@
         </w:rPr>
         <w:t xml:space="preserve">[2]: Video vẽ bàn cờ trên console – Cong Tu Tran </w:t>
       </w:r>
-      <w:bookmarkStart w:id="0" w:name="_GoBack"/>
-      <w:bookmarkEnd w:id="0"/>
     </w:p>
     <w:p>
       <w:pPr>
@@ -3866,7 +3887,7 @@
 </file>
 
 <file path=customXml/itemProps1.xml><?xml version="1.0" encoding="utf-8"?>
-<ds:datastoreItem xmlns:ds="http://schemas.openxmlformats.org/officeDocument/2006/customXml" ds:itemID="{7D35A6A0-4D3A-4747-8FB8-7FF74D9DF9B1}">
+<ds:datastoreItem xmlns:ds="http://schemas.openxmlformats.org/officeDocument/2006/customXml" ds:itemID="{20140997-01EA-4DC2-BC53-1AB023FB006C}">
   <ds:schemaRefs>
     <ds:schemaRef ds:uri="http://schemas.openxmlformats.org/officeDocument/2006/bibliography"/>
   </ds:schemaRefs>

</xml_diff>